<commit_message>
Updated Nats 2025 TDP
</commit_message>
<xml_diff>
--- a/2025 (RCJ Lightweight Soccer)/Documentation/2025 National Competition TDP.docx
+++ b/2025 (RCJ Lightweight Soccer)/Documentation/2025 National Competition TDP.docx
@@ -770,174 +770,76 @@
               <w:rPr>
                 <w:sz w:val="24"/>
                 <w:szCs w:val="21"/>
+                <w:u w:val="single"/>
               </w:rPr>
             </w:pPr>
+            <w:r>
+              <w:rPr>
+                <w:sz w:val="24"/>
+                <w:szCs w:val="21"/>
+                <w:u w:val="single"/>
+              </w:rPr>
+              <w:t xml:space="preserve">Software: </w:t>
+            </w:r>
           </w:p>
           <w:p>
             <w:pPr>
               <w:rPr>
+                <w:b w:val="0"/>
+                <w:bCs w:val="0"/>
                 <w:sz w:val="24"/>
                 <w:szCs w:val="21"/>
               </w:rPr>
             </w:pPr>
-          </w:p>
-          <w:p>
-            <w:pPr>
-              <w:rPr>
+            <w:r>
+              <w:rPr>
+                <w:b w:val="0"/>
+                <w:bCs w:val="0"/>
                 <w:sz w:val="24"/>
                 <w:szCs w:val="21"/>
               </w:rPr>
-            </w:pPr>
-          </w:p>
-          <w:p>
-            <w:pPr>
-              <w:rPr>
+              <w:t xml:space="preserve">In terms of software, we use Visual Studio Code as our primary code editor to write, maintain, and manage our projects. Alongside this, we utilise the </w:t>
+            </w:r>
+            <w:proofErr w:type="spellStart"/>
+            <w:r>
+              <w:rPr>
+                <w:b w:val="0"/>
+                <w:bCs w:val="0"/>
                 <w:sz w:val="24"/>
                 <w:szCs w:val="21"/>
               </w:rPr>
-            </w:pPr>
-          </w:p>
-          <w:p>
-            <w:pPr>
-              <w:rPr>
+              <w:t>PlatformIO</w:t>
+            </w:r>
+            <w:proofErr w:type="spellEnd"/>
+            <w:r>
+              <w:rPr>
+                <w:b w:val="0"/>
+                <w:bCs w:val="0"/>
                 <w:sz w:val="24"/>
                 <w:szCs w:val="21"/>
               </w:rPr>
-            </w:pPr>
-          </w:p>
-          <w:p>
-            <w:pPr>
-              <w:rPr>
+              <w:t xml:space="preserve"> extension, which provides powerful tools for compiling code, identifying errors efficiently, and uploading firmware seamlessly to our robot. This setup has proven to be both reliable and efficient. We highly recommend this combination (5/5) to other teams—provided they are using a </w:t>
+            </w:r>
+            <w:proofErr w:type="spellStart"/>
+            <w:r>
+              <w:rPr>
+                <w:b w:val="0"/>
+                <w:bCs w:val="0"/>
                 <w:sz w:val="24"/>
                 <w:szCs w:val="21"/>
               </w:rPr>
-            </w:pPr>
-          </w:p>
-          <w:p>
-            <w:pPr>
-              <w:rPr>
+              <w:t>PlatformIO</w:t>
+            </w:r>
+            <w:proofErr w:type="spellEnd"/>
+            <w:r>
+              <w:rPr>
+                <w:b w:val="0"/>
+                <w:bCs w:val="0"/>
                 <w:sz w:val="24"/>
                 <w:szCs w:val="21"/>
               </w:rPr>
-            </w:pPr>
-          </w:p>
-          <w:p>
-            <w:pPr>
-              <w:rPr>
-                <w:sz w:val="24"/>
-                <w:szCs w:val="21"/>
-              </w:rPr>
-            </w:pPr>
-          </w:p>
-          <w:p>
-            <w:pPr>
-              <w:rPr>
-                <w:sz w:val="24"/>
-                <w:szCs w:val="21"/>
-              </w:rPr>
-            </w:pPr>
-          </w:p>
-          <w:p>
-            <w:pPr>
-              <w:rPr>
-                <w:sz w:val="24"/>
-                <w:szCs w:val="21"/>
-              </w:rPr>
-            </w:pPr>
-          </w:p>
-          <w:p>
-            <w:pPr>
-              <w:rPr>
-                <w:sz w:val="24"/>
-                <w:szCs w:val="21"/>
-              </w:rPr>
-            </w:pPr>
-          </w:p>
-          <w:p>
-            <w:pPr>
-              <w:rPr>
-                <w:sz w:val="24"/>
-                <w:szCs w:val="21"/>
-              </w:rPr>
-            </w:pPr>
-          </w:p>
-          <w:p>
-            <w:pPr>
-              <w:rPr>
-                <w:sz w:val="24"/>
-                <w:szCs w:val="21"/>
-              </w:rPr>
-            </w:pPr>
-          </w:p>
-          <w:p>
-            <w:pPr>
-              <w:rPr>
-                <w:b w:val="0"/>
-                <w:bCs w:val="0"/>
-                <w:sz w:val="24"/>
-                <w:szCs w:val="21"/>
-              </w:rPr>
-            </w:pPr>
-          </w:p>
-          <w:p>
-            <w:pPr>
-              <w:rPr>
-                <w:b w:val="0"/>
-                <w:bCs w:val="0"/>
-                <w:sz w:val="24"/>
-                <w:szCs w:val="21"/>
-              </w:rPr>
-            </w:pPr>
-          </w:p>
-          <w:p>
-            <w:pPr>
-              <w:rPr>
-                <w:sz w:val="24"/>
-                <w:szCs w:val="21"/>
-              </w:rPr>
-            </w:pPr>
-          </w:p>
-          <w:p>
-            <w:pPr>
-              <w:rPr>
-                <w:sz w:val="24"/>
-                <w:szCs w:val="21"/>
-              </w:rPr>
-            </w:pPr>
-          </w:p>
-          <w:p>
-            <w:pPr>
-              <w:rPr>
-                <w:sz w:val="24"/>
-                <w:szCs w:val="21"/>
-              </w:rPr>
-            </w:pPr>
-          </w:p>
-          <w:p>
-            <w:pPr>
-              <w:rPr>
-                <w:sz w:val="24"/>
-                <w:szCs w:val="21"/>
-              </w:rPr>
-            </w:pPr>
-          </w:p>
-          <w:p>
-            <w:pPr>
-              <w:rPr>
-                <w:sz w:val="24"/>
-                <w:szCs w:val="21"/>
-              </w:rPr>
-            </w:pPr>
-          </w:p>
-          <w:p>
-            <w:pPr>
-              <w:rPr>
-                <w:b w:val="0"/>
-                <w:bCs w:val="0"/>
-                <w:sz w:val="24"/>
-                <w:szCs w:val="21"/>
-              </w:rPr>
-            </w:pPr>
+              <w:t>-supported microcontroller, such as the Teensy 4.1, which we currently use in our system.</w:t>
+            </w:r>
           </w:p>
         </w:tc>
       </w:tr>
@@ -978,7 +880,6 @@
                 <w:color w:val="auto"/>
                 <w:sz w:val="28"/>
               </w:rPr>
-              <w:lastRenderedPageBreak/>
               <w:t>Collaboration</w:t>
             </w:r>
             <w:r>
@@ -1107,7 +1008,7 @@
       </w:tr>
       <w:tr>
         <w:trPr>
-          <w:trHeight w:val="3900"/>
+          <w:trHeight w:val="1059"/>
         </w:trPr>
         <w:tc>
           <w:tcPr>
@@ -1124,9 +1025,66 @@
             <w:pPr>
               <w:rPr>
                 <w:b w:val="0"/>
-                <w:sz w:val="28"/>
+                <w:sz w:val="24"/>
+                <w:szCs w:val="24"/>
               </w:rPr>
             </w:pPr>
+            <w:r>
+              <w:rPr>
+                <w:b w:val="0"/>
+                <w:sz w:val="24"/>
+                <w:szCs w:val="24"/>
+              </w:rPr>
+              <w:t>To communicate, our team us</w:t>
+            </w:r>
+            <w:r>
+              <w:rPr>
+                <w:b w:val="0"/>
+                <w:sz w:val="24"/>
+                <w:szCs w:val="24"/>
+              </w:rPr>
+              <w:t>es</w:t>
+            </w:r>
+            <w:r>
+              <w:rPr>
+                <w:b w:val="0"/>
+                <w:sz w:val="24"/>
+                <w:szCs w:val="24"/>
+              </w:rPr>
+              <w:t xml:space="preserve"> </w:t>
+            </w:r>
+            <w:r>
+              <w:rPr>
+                <w:b w:val="0"/>
+                <w:sz w:val="24"/>
+                <w:szCs w:val="24"/>
+              </w:rPr>
+              <w:t xml:space="preserve">Microsoft </w:t>
+            </w:r>
+            <w:r>
+              <w:rPr>
+                <w:b w:val="0"/>
+                <w:sz w:val="24"/>
+                <w:szCs w:val="24"/>
+              </w:rPr>
+              <w:t>Team</w:t>
+            </w:r>
+            <w:r>
+              <w:rPr>
+                <w:b w:val="0"/>
+                <w:sz w:val="24"/>
+                <w:szCs w:val="24"/>
+              </w:rPr>
+              <w:t xml:space="preserve">s and WhatsApp. Furthermore, to </w:t>
+            </w:r>
+            <w:r>
+              <w:rPr>
+                <w:b w:val="0"/>
+                <w:sz w:val="24"/>
+                <w:szCs w:val="24"/>
+              </w:rPr>
+              <w:t>ensure save backups, we use GitHub and email. This ensures that we have a backup should something go wrong locally on our computers at any time.</w:t>
+            </w:r>
           </w:p>
         </w:tc>
       </w:tr>
@@ -1169,6 +1127,7 @@
                 <w:color w:val="auto"/>
                 <w:sz w:val="28"/>
               </w:rPr>
+              <w:lastRenderedPageBreak/>
               <w:t>Key Achievement &amp; Area for Improvement</w:t>
             </w:r>
             <w:r>
@@ -1297,180 +1256,109 @@
           </w:tcPr>
           <w:p>
             <w:pPr>
-              <w:rPr>
-                <w:b w:val="0"/>
-                <w:bCs w:val="0"/>
-                <w:sz w:val="28"/>
-              </w:rPr>
-            </w:pPr>
-          </w:p>
-          <w:p>
-            <w:pPr>
-              <w:rPr>
-                <w:b w:val="0"/>
-                <w:bCs w:val="0"/>
-                <w:sz w:val="28"/>
-              </w:rPr>
-            </w:pPr>
-          </w:p>
-          <w:p>
-            <w:pPr>
-              <w:rPr>
-                <w:b w:val="0"/>
-                <w:bCs w:val="0"/>
-                <w:sz w:val="28"/>
-              </w:rPr>
-            </w:pPr>
-          </w:p>
-          <w:p>
-            <w:pPr>
-              <w:rPr>
-                <w:b w:val="0"/>
-                <w:bCs w:val="0"/>
-                <w:sz w:val="28"/>
-              </w:rPr>
-            </w:pPr>
-          </w:p>
-          <w:p>
-            <w:pPr>
-              <w:rPr>
-                <w:b w:val="0"/>
-                <w:bCs w:val="0"/>
-                <w:sz w:val="28"/>
-              </w:rPr>
-            </w:pPr>
-          </w:p>
-          <w:p>
-            <w:pPr>
-              <w:rPr>
-                <w:b w:val="0"/>
-                <w:bCs w:val="0"/>
-                <w:sz w:val="28"/>
-              </w:rPr>
-            </w:pPr>
-          </w:p>
-          <w:p>
-            <w:pPr>
-              <w:rPr>
-                <w:b w:val="0"/>
-                <w:bCs w:val="0"/>
-                <w:sz w:val="28"/>
-              </w:rPr>
-            </w:pPr>
-          </w:p>
-          <w:p>
-            <w:pPr>
-              <w:rPr>
-                <w:b w:val="0"/>
-                <w:bCs w:val="0"/>
-                <w:sz w:val="28"/>
-              </w:rPr>
-            </w:pPr>
-          </w:p>
-          <w:p>
-            <w:pPr>
-              <w:rPr>
-                <w:b w:val="0"/>
-                <w:bCs w:val="0"/>
-                <w:sz w:val="28"/>
-              </w:rPr>
-            </w:pPr>
-          </w:p>
-          <w:p>
-            <w:pPr>
-              <w:rPr>
-                <w:b w:val="0"/>
-                <w:bCs w:val="0"/>
-                <w:sz w:val="28"/>
-              </w:rPr>
-            </w:pPr>
-          </w:p>
-          <w:p>
-            <w:pPr>
-              <w:rPr>
-                <w:b w:val="0"/>
-                <w:bCs w:val="0"/>
-                <w:sz w:val="28"/>
-              </w:rPr>
-            </w:pPr>
-          </w:p>
-          <w:p>
-            <w:pPr>
-              <w:rPr>
-                <w:b w:val="0"/>
-                <w:bCs w:val="0"/>
-                <w:sz w:val="28"/>
-              </w:rPr>
-            </w:pPr>
-          </w:p>
-          <w:p>
-            <w:pPr>
-              <w:rPr>
-                <w:b w:val="0"/>
-                <w:bCs w:val="0"/>
-                <w:sz w:val="28"/>
-              </w:rPr>
-            </w:pPr>
-          </w:p>
-          <w:p>
-            <w:pPr>
-              <w:rPr>
-                <w:b w:val="0"/>
-                <w:bCs w:val="0"/>
-                <w:sz w:val="28"/>
-              </w:rPr>
-            </w:pPr>
-          </w:p>
-          <w:p>
-            <w:pPr>
-              <w:rPr>
-                <w:b w:val="0"/>
-                <w:bCs w:val="0"/>
-                <w:sz w:val="28"/>
-              </w:rPr>
-            </w:pPr>
-          </w:p>
-          <w:p>
-            <w:pPr>
-              <w:rPr>
-                <w:b w:val="0"/>
-                <w:bCs w:val="0"/>
-                <w:sz w:val="28"/>
-              </w:rPr>
-            </w:pPr>
-          </w:p>
-          <w:p>
-            <w:pPr>
-              <w:rPr>
-                <w:b w:val="0"/>
-                <w:bCs w:val="0"/>
-                <w:sz w:val="28"/>
-              </w:rPr>
-            </w:pPr>
-          </w:p>
-          <w:p>
-            <w:pPr>
-              <w:rPr>
-                <w:b w:val="0"/>
-                <w:bCs w:val="0"/>
-                <w:sz w:val="28"/>
-              </w:rPr>
-            </w:pPr>
-          </w:p>
-          <w:p>
-            <w:pPr>
               <w:tabs>
                 <w:tab w:val="left" w:pos="3651"/>
               </w:tabs>
               <w:rPr>
-                <w:sz w:val="28"/>
+                <w:b w:val="0"/>
+                <w:bCs w:val="0"/>
+                <w:sz w:val="24"/>
+                <w:szCs w:val="24"/>
               </w:rPr>
             </w:pPr>
             <w:r>
               <w:rPr>
-                <w:sz w:val="28"/>
-              </w:rPr>
-              <w:tab/>
+                <w:b w:val="0"/>
+                <w:bCs w:val="0"/>
+                <w:sz w:val="24"/>
+                <w:szCs w:val="24"/>
+              </w:rPr>
+              <w:t xml:space="preserve">Specific aspects that we are particularly proud of on the robot include our </w:t>
+            </w:r>
+            <w:r>
+              <w:rPr>
+                <w:b w:val="0"/>
+                <w:bCs w:val="0"/>
+                <w:sz w:val="24"/>
+                <w:szCs w:val="24"/>
+              </w:rPr>
+              <w:t>centring</w:t>
+            </w:r>
+            <w:r>
+              <w:rPr>
+                <w:b w:val="0"/>
+                <w:bCs w:val="0"/>
+                <w:sz w:val="24"/>
+                <w:szCs w:val="24"/>
+              </w:rPr>
+              <w:t xml:space="preserve"> and defender logic. With both the attacker and defender, </w:t>
+            </w:r>
+            <w:r>
+              <w:rPr>
+                <w:b w:val="0"/>
+                <w:bCs w:val="0"/>
+                <w:sz w:val="24"/>
+                <w:szCs w:val="24"/>
+              </w:rPr>
+              <w:t>when the ball is not present, they are coded to “centre” on the field according to either the attacking or defending goal.</w:t>
+            </w:r>
+            <w:r>
+              <w:rPr>
+                <w:b w:val="0"/>
+                <w:bCs w:val="0"/>
+                <w:sz w:val="24"/>
+                <w:szCs w:val="24"/>
+              </w:rPr>
+              <w:t xml:space="preserve"> However, despite these successes, there can be some improvements in other aspects of our robot. </w:t>
+            </w:r>
+            <w:r>
+              <w:rPr>
+                <w:b w:val="0"/>
+                <w:bCs w:val="0"/>
+                <w:sz w:val="24"/>
+                <w:szCs w:val="24"/>
+              </w:rPr>
+              <w:t xml:space="preserve">This can include implementing a more reliable and consistent method for our out-of-bounds avoidance, </w:t>
+            </w:r>
+            <w:proofErr w:type="gramStart"/>
+            <w:r>
+              <w:rPr>
+                <w:b w:val="0"/>
+                <w:bCs w:val="0"/>
+                <w:sz w:val="24"/>
+                <w:szCs w:val="24"/>
+              </w:rPr>
+              <w:t>and also</w:t>
+            </w:r>
+            <w:proofErr w:type="gramEnd"/>
+            <w:r>
+              <w:rPr>
+                <w:b w:val="0"/>
+                <w:bCs w:val="0"/>
+                <w:sz w:val="24"/>
+                <w:szCs w:val="24"/>
+              </w:rPr>
+              <w:t xml:space="preserve"> our line remembrance. Furthermore, we look forward to implementing a kicker and dribbler strategy on our robot </w:t>
+            </w:r>
+            <w:proofErr w:type="gramStart"/>
+            <w:r>
+              <w:rPr>
+                <w:b w:val="0"/>
+                <w:bCs w:val="0"/>
+                <w:sz w:val="24"/>
+                <w:szCs w:val="24"/>
+              </w:rPr>
+              <w:t>in the near future</w:t>
+            </w:r>
+            <w:proofErr w:type="gramEnd"/>
+            <w:r>
+              <w:rPr>
+                <w:b w:val="0"/>
+                <w:bCs w:val="0"/>
+                <w:sz w:val="24"/>
+                <w:szCs w:val="24"/>
+              </w:rPr>
+              <w:t>.</w:t>
             </w:r>
           </w:p>
         </w:tc>
@@ -1695,420 +1583,6 @@
               <w:right w:val="single" w:sz="4" w:space="0" w:color="auto"/>
             </w:tcBorders>
           </w:tcPr>
-          <w:p>
-            <w:pPr>
-              <w:rPr>
-                <w:b w:val="0"/>
-                <w:bCs w:val="0"/>
-                <w:color w:val="808080"/>
-              </w:rPr>
-            </w:pPr>
-          </w:p>
-          <w:p>
-            <w:pPr>
-              <w:rPr>
-                <w:b w:val="0"/>
-                <w:bCs w:val="0"/>
-                <w:color w:val="808080"/>
-              </w:rPr>
-            </w:pPr>
-          </w:p>
-          <w:p>
-            <w:pPr>
-              <w:rPr>
-                <w:b w:val="0"/>
-                <w:bCs w:val="0"/>
-                <w:color w:val="808080"/>
-              </w:rPr>
-            </w:pPr>
-          </w:p>
-          <w:p>
-            <w:pPr>
-              <w:rPr>
-                <w:b w:val="0"/>
-                <w:bCs w:val="0"/>
-                <w:color w:val="808080"/>
-              </w:rPr>
-            </w:pPr>
-          </w:p>
-          <w:p>
-            <w:pPr>
-              <w:rPr>
-                <w:b w:val="0"/>
-                <w:bCs w:val="0"/>
-                <w:color w:val="808080"/>
-              </w:rPr>
-            </w:pPr>
-          </w:p>
-          <w:p>
-            <w:pPr>
-              <w:rPr>
-                <w:b w:val="0"/>
-                <w:bCs w:val="0"/>
-                <w:color w:val="808080"/>
-              </w:rPr>
-            </w:pPr>
-          </w:p>
-          <w:p>
-            <w:pPr>
-              <w:rPr>
-                <w:b w:val="0"/>
-                <w:bCs w:val="0"/>
-                <w:color w:val="808080"/>
-              </w:rPr>
-            </w:pPr>
-          </w:p>
-          <w:p>
-            <w:pPr>
-              <w:rPr>
-                <w:b w:val="0"/>
-                <w:bCs w:val="0"/>
-                <w:color w:val="808080"/>
-              </w:rPr>
-            </w:pPr>
-          </w:p>
-          <w:p>
-            <w:pPr>
-              <w:rPr>
-                <w:b w:val="0"/>
-                <w:bCs w:val="0"/>
-                <w:color w:val="808080"/>
-              </w:rPr>
-            </w:pPr>
-          </w:p>
-          <w:p>
-            <w:pPr>
-              <w:rPr>
-                <w:b w:val="0"/>
-                <w:bCs w:val="0"/>
-                <w:color w:val="808080"/>
-              </w:rPr>
-            </w:pPr>
-          </w:p>
-          <w:p>
-            <w:pPr>
-              <w:rPr>
-                <w:b w:val="0"/>
-                <w:bCs w:val="0"/>
-                <w:color w:val="808080"/>
-              </w:rPr>
-            </w:pPr>
-          </w:p>
-          <w:p>
-            <w:pPr>
-              <w:rPr>
-                <w:b w:val="0"/>
-                <w:bCs w:val="0"/>
-                <w:color w:val="808080"/>
-              </w:rPr>
-            </w:pPr>
-          </w:p>
-          <w:p>
-            <w:pPr>
-              <w:rPr>
-                <w:b w:val="0"/>
-                <w:bCs w:val="0"/>
-                <w:color w:val="808080"/>
-              </w:rPr>
-            </w:pPr>
-          </w:p>
-          <w:p>
-            <w:pPr>
-              <w:rPr>
-                <w:b w:val="0"/>
-                <w:bCs w:val="0"/>
-                <w:color w:val="808080"/>
-              </w:rPr>
-            </w:pPr>
-          </w:p>
-          <w:p>
-            <w:pPr>
-              <w:rPr>
-                <w:b w:val="0"/>
-                <w:bCs w:val="0"/>
-                <w:color w:val="808080"/>
-              </w:rPr>
-            </w:pPr>
-          </w:p>
-          <w:p>
-            <w:pPr>
-              <w:rPr>
-                <w:b w:val="0"/>
-                <w:bCs w:val="0"/>
-                <w:color w:val="808080"/>
-              </w:rPr>
-            </w:pPr>
-          </w:p>
-          <w:p>
-            <w:pPr>
-              <w:rPr>
-                <w:b w:val="0"/>
-                <w:bCs w:val="0"/>
-                <w:color w:val="808080"/>
-              </w:rPr>
-            </w:pPr>
-          </w:p>
-          <w:p>
-            <w:pPr>
-              <w:rPr>
-                <w:b w:val="0"/>
-                <w:bCs w:val="0"/>
-                <w:color w:val="808080"/>
-              </w:rPr>
-            </w:pPr>
-          </w:p>
-          <w:p>
-            <w:pPr>
-              <w:rPr>
-                <w:b w:val="0"/>
-                <w:bCs w:val="0"/>
-                <w:color w:val="808080"/>
-              </w:rPr>
-            </w:pPr>
-          </w:p>
-          <w:p>
-            <w:pPr>
-              <w:rPr>
-                <w:b w:val="0"/>
-                <w:bCs w:val="0"/>
-                <w:color w:val="808080"/>
-              </w:rPr>
-            </w:pPr>
-          </w:p>
-          <w:p>
-            <w:pPr>
-              <w:rPr>
-                <w:b w:val="0"/>
-                <w:bCs w:val="0"/>
-                <w:color w:val="808080"/>
-              </w:rPr>
-            </w:pPr>
-          </w:p>
-          <w:p>
-            <w:pPr>
-              <w:rPr>
-                <w:b w:val="0"/>
-                <w:bCs w:val="0"/>
-                <w:color w:val="808080"/>
-              </w:rPr>
-            </w:pPr>
-          </w:p>
-          <w:p>
-            <w:pPr>
-              <w:rPr>
-                <w:b w:val="0"/>
-                <w:bCs w:val="0"/>
-                <w:color w:val="808080"/>
-              </w:rPr>
-            </w:pPr>
-          </w:p>
-          <w:p>
-            <w:pPr>
-              <w:rPr>
-                <w:b w:val="0"/>
-                <w:bCs w:val="0"/>
-                <w:color w:val="808080"/>
-              </w:rPr>
-            </w:pPr>
-          </w:p>
-          <w:p>
-            <w:pPr>
-              <w:rPr>
-                <w:b w:val="0"/>
-                <w:bCs w:val="0"/>
-                <w:color w:val="808080"/>
-              </w:rPr>
-            </w:pPr>
-          </w:p>
-          <w:p>
-            <w:pPr>
-              <w:rPr>
-                <w:b w:val="0"/>
-                <w:bCs w:val="0"/>
-                <w:color w:val="808080"/>
-              </w:rPr>
-            </w:pPr>
-          </w:p>
-          <w:p>
-            <w:pPr>
-              <w:rPr>
-                <w:b w:val="0"/>
-                <w:bCs w:val="0"/>
-                <w:color w:val="808080"/>
-              </w:rPr>
-            </w:pPr>
-          </w:p>
-          <w:p>
-            <w:pPr>
-              <w:rPr>
-                <w:b w:val="0"/>
-                <w:bCs w:val="0"/>
-                <w:color w:val="808080"/>
-              </w:rPr>
-            </w:pPr>
-          </w:p>
-          <w:p>
-            <w:pPr>
-              <w:rPr>
-                <w:b w:val="0"/>
-                <w:bCs w:val="0"/>
-                <w:color w:val="808080"/>
-              </w:rPr>
-            </w:pPr>
-          </w:p>
-          <w:p>
-            <w:pPr>
-              <w:rPr>
-                <w:b w:val="0"/>
-                <w:bCs w:val="0"/>
-                <w:color w:val="808080"/>
-              </w:rPr>
-            </w:pPr>
-          </w:p>
-          <w:p>
-            <w:pPr>
-              <w:rPr>
-                <w:b w:val="0"/>
-                <w:bCs w:val="0"/>
-                <w:color w:val="808080"/>
-              </w:rPr>
-            </w:pPr>
-          </w:p>
-          <w:p>
-            <w:pPr>
-              <w:rPr>
-                <w:b w:val="0"/>
-                <w:bCs w:val="0"/>
-                <w:color w:val="808080"/>
-              </w:rPr>
-            </w:pPr>
-          </w:p>
-          <w:p>
-            <w:pPr>
-              <w:rPr>
-                <w:b w:val="0"/>
-                <w:bCs w:val="0"/>
-                <w:color w:val="808080"/>
-              </w:rPr>
-            </w:pPr>
-          </w:p>
-          <w:p>
-            <w:pPr>
-              <w:rPr>
-                <w:b w:val="0"/>
-                <w:bCs w:val="0"/>
-                <w:color w:val="808080"/>
-              </w:rPr>
-            </w:pPr>
-          </w:p>
-          <w:p>
-            <w:pPr>
-              <w:rPr>
-                <w:b w:val="0"/>
-                <w:bCs w:val="0"/>
-                <w:color w:val="808080"/>
-              </w:rPr>
-            </w:pPr>
-          </w:p>
-          <w:p>
-            <w:pPr>
-              <w:rPr>
-                <w:b w:val="0"/>
-                <w:bCs w:val="0"/>
-                <w:color w:val="808080"/>
-              </w:rPr>
-            </w:pPr>
-          </w:p>
-          <w:p>
-            <w:pPr>
-              <w:rPr>
-                <w:b w:val="0"/>
-                <w:bCs w:val="0"/>
-                <w:color w:val="808080"/>
-              </w:rPr>
-            </w:pPr>
-          </w:p>
-          <w:p>
-            <w:pPr>
-              <w:rPr>
-                <w:b w:val="0"/>
-                <w:bCs w:val="0"/>
-                <w:color w:val="808080"/>
-              </w:rPr>
-            </w:pPr>
-          </w:p>
-          <w:p>
-            <w:pPr>
-              <w:rPr>
-                <w:b w:val="0"/>
-                <w:bCs w:val="0"/>
-                <w:color w:val="808080"/>
-              </w:rPr>
-            </w:pPr>
-          </w:p>
-          <w:p>
-            <w:pPr>
-              <w:rPr>
-                <w:b w:val="0"/>
-                <w:bCs w:val="0"/>
-                <w:color w:val="808080"/>
-              </w:rPr>
-            </w:pPr>
-          </w:p>
-          <w:p>
-            <w:pPr>
-              <w:rPr>
-                <w:b w:val="0"/>
-                <w:bCs w:val="0"/>
-                <w:color w:val="808080"/>
-              </w:rPr>
-            </w:pPr>
-          </w:p>
-          <w:p>
-            <w:pPr>
-              <w:rPr>
-                <w:b w:val="0"/>
-                <w:bCs w:val="0"/>
-                <w:color w:val="808080"/>
-              </w:rPr>
-            </w:pPr>
-          </w:p>
-          <w:p>
-            <w:pPr>
-              <w:rPr>
-                <w:b w:val="0"/>
-                <w:bCs w:val="0"/>
-                <w:color w:val="808080"/>
-              </w:rPr>
-            </w:pPr>
-          </w:p>
-          <w:p>
-            <w:pPr>
-              <w:rPr>
-                <w:b w:val="0"/>
-                <w:bCs w:val="0"/>
-                <w:color w:val="808080"/>
-              </w:rPr>
-            </w:pPr>
-          </w:p>
-          <w:p>
-            <w:pPr>
-              <w:rPr>
-                <w:b w:val="0"/>
-                <w:bCs w:val="0"/>
-                <w:color w:val="808080"/>
-              </w:rPr>
-            </w:pPr>
-          </w:p>
-          <w:p>
-            <w:pPr>
-              <w:rPr>
-                <w:b w:val="0"/>
-                <w:bCs w:val="0"/>
-                <w:color w:val="808080"/>
-              </w:rPr>
-            </w:pPr>
-          </w:p>
           <w:p>
             <w:pPr>
               <w:rPr>
@@ -2850,6 +2324,118 @@
     </w:lvl>
   </w:abstractNum>
   <w:abstractNum w:abstractNumId="2" w15:restartNumberingAfterBreak="0">
+    <w:nsid w:val="56140F42"/>
+    <w:multiLevelType w:val="hybridMultilevel"/>
+    <w:tmpl w:val="3AD2F3F4"/>
+    <w:lvl w:ilvl="0" w:tplc="1EA28274">
+      <w:numFmt w:val="bullet"/>
+      <w:lvlText w:val=""/>
+      <w:lvlJc w:val="left"/>
+      <w:pPr>
+        <w:ind w:left="720" w:hanging="360"/>
+      </w:pPr>
+      <w:rPr>
+        <w:rFonts w:ascii="Wingdings" w:eastAsiaTheme="minorHAnsi" w:hAnsi="Wingdings" w:cstheme="minorBidi" w:hint="default"/>
+      </w:rPr>
+    </w:lvl>
+    <w:lvl w:ilvl="1" w:tplc="0C090003" w:tentative="1">
+      <w:start w:val="1"/>
+      <w:numFmt w:val="bullet"/>
+      <w:lvlText w:val="o"/>
+      <w:lvlJc w:val="left"/>
+      <w:pPr>
+        <w:ind w:left="1440" w:hanging="360"/>
+      </w:pPr>
+      <w:rPr>
+        <w:rFonts w:ascii="Courier New" w:hAnsi="Courier New" w:cs="Courier New" w:hint="default"/>
+      </w:rPr>
+    </w:lvl>
+    <w:lvl w:ilvl="2" w:tplc="0C090005" w:tentative="1">
+      <w:start w:val="1"/>
+      <w:numFmt w:val="bullet"/>
+      <w:lvlText w:val=""/>
+      <w:lvlJc w:val="left"/>
+      <w:pPr>
+        <w:ind w:left="2160" w:hanging="360"/>
+      </w:pPr>
+      <w:rPr>
+        <w:rFonts w:ascii="Wingdings" w:hAnsi="Wingdings" w:hint="default"/>
+      </w:rPr>
+    </w:lvl>
+    <w:lvl w:ilvl="3" w:tplc="0C090001" w:tentative="1">
+      <w:start w:val="1"/>
+      <w:numFmt w:val="bullet"/>
+      <w:lvlText w:val=""/>
+      <w:lvlJc w:val="left"/>
+      <w:pPr>
+        <w:ind w:left="2880" w:hanging="360"/>
+      </w:pPr>
+      <w:rPr>
+        <w:rFonts w:ascii="Symbol" w:hAnsi="Symbol" w:hint="default"/>
+      </w:rPr>
+    </w:lvl>
+    <w:lvl w:ilvl="4" w:tplc="0C090003" w:tentative="1">
+      <w:start w:val="1"/>
+      <w:numFmt w:val="bullet"/>
+      <w:lvlText w:val="o"/>
+      <w:lvlJc w:val="left"/>
+      <w:pPr>
+        <w:ind w:left="3600" w:hanging="360"/>
+      </w:pPr>
+      <w:rPr>
+        <w:rFonts w:ascii="Courier New" w:hAnsi="Courier New" w:cs="Courier New" w:hint="default"/>
+      </w:rPr>
+    </w:lvl>
+    <w:lvl w:ilvl="5" w:tplc="0C090005" w:tentative="1">
+      <w:start w:val="1"/>
+      <w:numFmt w:val="bullet"/>
+      <w:lvlText w:val=""/>
+      <w:lvlJc w:val="left"/>
+      <w:pPr>
+        <w:ind w:left="4320" w:hanging="360"/>
+      </w:pPr>
+      <w:rPr>
+        <w:rFonts w:ascii="Wingdings" w:hAnsi="Wingdings" w:hint="default"/>
+      </w:rPr>
+    </w:lvl>
+    <w:lvl w:ilvl="6" w:tplc="0C090001" w:tentative="1">
+      <w:start w:val="1"/>
+      <w:numFmt w:val="bullet"/>
+      <w:lvlText w:val=""/>
+      <w:lvlJc w:val="left"/>
+      <w:pPr>
+        <w:ind w:left="5040" w:hanging="360"/>
+      </w:pPr>
+      <w:rPr>
+        <w:rFonts w:ascii="Symbol" w:hAnsi="Symbol" w:hint="default"/>
+      </w:rPr>
+    </w:lvl>
+    <w:lvl w:ilvl="7" w:tplc="0C090003" w:tentative="1">
+      <w:start w:val="1"/>
+      <w:numFmt w:val="bullet"/>
+      <w:lvlText w:val="o"/>
+      <w:lvlJc w:val="left"/>
+      <w:pPr>
+        <w:ind w:left="5760" w:hanging="360"/>
+      </w:pPr>
+      <w:rPr>
+        <w:rFonts w:ascii="Courier New" w:hAnsi="Courier New" w:cs="Courier New" w:hint="default"/>
+      </w:rPr>
+    </w:lvl>
+    <w:lvl w:ilvl="8" w:tplc="0C090005" w:tentative="1">
+      <w:start w:val="1"/>
+      <w:numFmt w:val="bullet"/>
+      <w:lvlText w:val=""/>
+      <w:lvlJc w:val="left"/>
+      <w:pPr>
+        <w:ind w:left="6480" w:hanging="360"/>
+      </w:pPr>
+      <w:rPr>
+        <w:rFonts w:ascii="Wingdings" w:hAnsi="Wingdings" w:hint="default"/>
+      </w:rPr>
+    </w:lvl>
+  </w:abstractNum>
+  <w:abstractNum w:abstractNumId="3" w15:restartNumberingAfterBreak="0">
     <w:nsid w:val="7BF54985"/>
     <w:multiLevelType w:val="hybridMultilevel"/>
     <w:tmpl w:val="7FB2560E"/>
@@ -2964,13 +2550,16 @@
     </w:lvl>
   </w:abstractNum>
   <w:num w:numId="1" w16cid:durableId="1923562623">
-    <w:abstractNumId w:val="2"/>
+    <w:abstractNumId w:val="3"/>
   </w:num>
   <w:num w:numId="2" w16cid:durableId="328558192">
     <w:abstractNumId w:val="1"/>
   </w:num>
   <w:num w:numId="3" w16cid:durableId="323583902">
     <w:abstractNumId w:val="0"/>
+  </w:num>
+  <w:num w:numId="4" w16cid:durableId="1779831198">
+    <w:abstractNumId w:val="2"/>
   </w:num>
 </w:numbering>
 </file>
@@ -3423,7 +3012,6 @@
   <w:style w:type="character" w:default="1" w:styleId="DefaultParagraphFont">
     <w:name w:val="Default Paragraph Font"/>
     <w:uiPriority w:val="1"/>
-    <w:semiHidden/>
     <w:unhideWhenUsed/>
   </w:style>
   <w:style w:type="table" w:default="1" w:styleId="TableNormal">
@@ -4010,6 +3598,10 @@
 </file>
 
 <file path=customXml/item1.xml><?xml version="1.0" encoding="utf-8"?>
+<b:Sources xmlns:b="http://schemas.openxmlformats.org/officeDocument/2006/bibliography" xmlns="http://schemas.openxmlformats.org/officeDocument/2006/bibliography" SelectedStyle="\APASixthEditionOfficeOnline.xsl" StyleName="APA" Version="6"/>
+</file>
+
+<file path=customXml/item2.xml><?xml version="1.0" encoding="utf-8"?>
 <?mso-contentType ?>
 <FormTemplates xmlns="http://schemas.microsoft.com/sharepoint/v3/contenttype/forms">
   <Display>DocumentLibraryForm</Display>
@@ -4018,17 +3610,7 @@
 </FormTemplates>
 </file>
 
-<file path=customXml/item2.xml><?xml version="1.0" encoding="utf-8"?>
-<b:Sources xmlns:b="http://schemas.openxmlformats.org/officeDocument/2006/bibliography" xmlns="http://schemas.openxmlformats.org/officeDocument/2006/bibliography" SelectedStyle="\APASixthEditionOfficeOnline.xsl" StyleName="APA" Version="6"/>
-</file>
-
 <file path=customXml/item3.xml><?xml version="1.0" encoding="utf-8"?>
-<p:properties xmlns:p="http://schemas.microsoft.com/office/2006/metadata/properties" xmlns:xsi="http://www.w3.org/2001/XMLSchema-instance" xmlns:pc="http://schemas.microsoft.com/office/infopath/2007/PartnerControls">
-  <documentManagement/>
-</p:properties>
-</file>
-
-<file path=customXml/item4.xml><?xml version="1.0" encoding="utf-8"?>
 <ct:contentTypeSchema xmlns:ct="http://schemas.microsoft.com/office/2006/metadata/contentType" xmlns:ma="http://schemas.microsoft.com/office/2006/metadata/properties/metaAttributes" ct:_="" ma:_="" ma:contentTypeName="Document" ma:contentTypeID="0x010100434178412C970D4DB4E2E738E5D18517" ma:contentTypeVersion="14" ma:contentTypeDescription="Create a new document." ma:contentTypeScope="" ma:versionID="8e8dd774d5d2da79642eaae5d69f1b67">
   <xsd:schema xmlns:xsd="http://www.w3.org/2001/XMLSchema" xmlns:xs="http://www.w3.org/2001/XMLSchema" xmlns:p="http://schemas.microsoft.com/office/2006/metadata/properties" xmlns:ns2="534f3b59-0852-4f0d-a5e1-8fc0116fa836" xmlns:ns3="bd4c5fbc-8457-4692-b3d5-e7b0ce12f12a" targetNamespace="http://schemas.microsoft.com/office/2006/metadata/properties" ma:root="true" ma:fieldsID="74ce60752520b2ac3602daf9e2b5fe43" ns2:_="" ns3:_="">
     <xsd:import namespace="534f3b59-0852-4f0d-a5e1-8fc0116fa836"/>
@@ -4257,7 +3839,21 @@
 </ct:contentTypeSchema>
 </file>
 
+<file path=customXml/item4.xml><?xml version="1.0" encoding="utf-8"?>
+<p:properties xmlns:p="http://schemas.microsoft.com/office/2006/metadata/properties" xmlns:xsi="http://www.w3.org/2001/XMLSchema-instance" xmlns:pc="http://schemas.microsoft.com/office/infopath/2007/PartnerControls">
+  <documentManagement/>
+</p:properties>
+</file>
+
 <file path=customXml/itemProps1.xml><?xml version="1.0" encoding="utf-8"?>
+<ds:datastoreItem xmlns:ds="http://schemas.openxmlformats.org/officeDocument/2006/customXml" ds:itemID="{784D3792-F900-4322-931A-3EFF5BB08459}">
+  <ds:schemaRefs>
+    <ds:schemaRef ds:uri="http://schemas.openxmlformats.org/officeDocument/2006/bibliography"/>
+  </ds:schemaRefs>
+</ds:datastoreItem>
+</file>
+
+<file path=customXml/itemProps2.xml><?xml version="1.0" encoding="utf-8"?>
 <ds:datastoreItem xmlns:ds="http://schemas.openxmlformats.org/officeDocument/2006/customXml" ds:itemID="{A5D34231-C9FB-456F-B3C3-E3BD5C9C445C}">
   <ds:schemaRefs>
     <ds:schemaRef ds:uri="http://schemas.microsoft.com/sharepoint/v3/contenttype/forms"/>
@@ -4265,29 +3861,7 @@
 </ds:datastoreItem>
 </file>
 
-<file path=customXml/itemProps2.xml><?xml version="1.0" encoding="utf-8"?>
-<ds:datastoreItem xmlns:ds="http://schemas.openxmlformats.org/officeDocument/2006/customXml" ds:itemID="{784D3792-F900-4322-931A-3EFF5BB08459}">
-  <ds:schemaRefs>
-    <ds:schemaRef ds:uri="http://schemas.openxmlformats.org/officeDocument/2006/bibliography"/>
-    <ds:schemaRef ds:uri="http://www.w3.org/2000/xmlns/"/>
-  </ds:schemaRefs>
-</ds:datastoreItem>
-</file>
-
 <file path=customXml/itemProps3.xml><?xml version="1.0" encoding="utf-8"?>
-<ds:datastoreItem xmlns:ds="http://schemas.openxmlformats.org/officeDocument/2006/customXml" ds:itemID="{238444B6-6CDC-4710-AD6F-BF0817637096}">
-  <ds:schemaRefs>
-    <ds:schemaRef ds:uri="http://schemas.microsoft.com/office/2006/metadata/properties"/>
-    <ds:schemaRef ds:uri="http://www.w3.org/2000/xmlns/"/>
-    <ds:schemaRef ds:uri="534f3b59-0852-4f0d-a5e1-8fc0116fa836"/>
-    <ds:schemaRef ds:uri="http://schemas.microsoft.com/office/infopath/2007/PartnerControls"/>
-    <ds:schemaRef ds:uri="bd4c5fbc-8457-4692-b3d5-e7b0ce12f12a"/>
-    <ds:schemaRef ds:uri="http://www.w3.org/2001/XMLSchema-instance"/>
-  </ds:schemaRefs>
-</ds:datastoreItem>
-</file>
-
-<file path=customXml/itemProps4.xml><?xml version="1.0" encoding="utf-8"?>
 <ds:datastoreItem xmlns:ds="http://schemas.openxmlformats.org/officeDocument/2006/customXml" ds:itemID="{8F5AC9D3-9BD9-4BB6-A8C9-9BE6BCF0B526}">
   <ds:schemaRefs>
     <ds:schemaRef ds:uri="http://schemas.microsoft.com/office/2006/metadata/contentType"/>
@@ -4304,4 +3878,13 @@
     <ds:schemaRef ds:uri="http://schemas.microsoft.com/internal/obd"/>
   </ds:schemaRefs>
 </ds:datastoreItem>
+</file>
+
+<file path=customXml/itemProps4.xml><?xml version="1.0" encoding="utf-8"?>
+<ds:datastoreItem xmlns:ds="http://schemas.openxmlformats.org/officeDocument/2006/customXml" ds:itemID="{238444B6-6CDC-4710-AD6F-BF0817637096}">
+  <ds:schemaRefs>
+    <ds:schemaRef ds:uri="http://schemas.microsoft.com/office/2006/metadata/properties"/>
+    <ds:schemaRef ds:uri="http://schemas.microsoft.com/office/infopath/2007/PartnerControls"/>
+  </ds:schemaRefs>
+</ds:datastoreItem>
 </file>
</xml_diff>